<commit_message>
save afternoon 2401 23
</commit_message>
<xml_diff>
--- a/Exercices Merise/Exercice Merise Plage.docx
+++ b/Exercices Merise/Exercice Merise Plage.docx
@@ -341,10 +341,11 @@
         <w:tblLook w:val="04A0" w:firstRow="1" w:lastRow="0" w:firstColumn="1" w:lastColumn="0" w:noHBand="0" w:noVBand="1"/>
       </w:tblPr>
       <w:tblGrid>
-        <w:gridCol w:w="2257"/>
-        <w:gridCol w:w="2558"/>
-        <w:gridCol w:w="1943"/>
-        <w:gridCol w:w="2251"/>
+        <w:gridCol w:w="1221"/>
+        <w:gridCol w:w="2170"/>
+        <w:gridCol w:w="1969"/>
+        <w:gridCol w:w="1854"/>
+        <w:gridCol w:w="1848"/>
       </w:tblGrid>
       <w:tr>
         <w:trPr>
@@ -354,32 +355,20 @@
         <w:tc>
           <w:tcPr>
             <w:cnfStyle w:val="001000000000" w:firstRow="0" w:lastRow="0" w:firstColumn="1" w:lastColumn="0" w:oddVBand="0" w:evenVBand="0" w:oddHBand="0" w:evenHBand="0" w:firstRowFirstColumn="0" w:firstRowLastColumn="0" w:lastRowFirstColumn="0" w:lastRowLastColumn="0"/>
-            <w:tcW w:w="2257" w:type="dxa"/>
-          </w:tcPr>
-          <w:p>
-            <w:pPr>
-              <w:pStyle w:val="Sansinterligne"/>
-              <w:rPr>
-                <w:rFonts w:ascii="Times New Roman" w:hAnsi="Times New Roman" w:cs="Times New Roman"/>
-              </w:rPr>
-            </w:pPr>
-            <w:r>
-              <w:rPr>
-                <w:rFonts w:ascii="Times New Roman" w:hAnsi="Times New Roman" w:cs="Times New Roman"/>
-              </w:rPr>
-              <w:t>Mn</w:t>
-            </w:r>
-            <w:r>
-              <w:rPr>
-                <w:rFonts w:ascii="Times New Roman" w:hAnsi="Times New Roman" w:cs="Times New Roman"/>
-              </w:rPr>
-              <w:t>émonique</w:t>
-            </w:r>
-          </w:p>
-        </w:tc>
-        <w:tc>
-          <w:tcPr>
-            <w:tcW w:w="2558" w:type="dxa"/>
+            <w:tcW w:w="1221" w:type="dxa"/>
+          </w:tcPr>
+          <w:p>
+            <w:pPr>
+              <w:pStyle w:val="Sansinterligne"/>
+              <w:rPr>
+                <w:rFonts w:ascii="Times New Roman" w:hAnsi="Times New Roman" w:cs="Times New Roman"/>
+              </w:rPr>
+            </w:pPr>
+          </w:p>
+        </w:tc>
+        <w:tc>
+          <w:tcPr>
+            <w:tcW w:w="2170" w:type="dxa"/>
           </w:tcPr>
           <w:p>
             <w:pPr>
@@ -393,13 +382,33 @@
               <w:rPr>
                 <w:rFonts w:ascii="Times New Roman" w:hAnsi="Times New Roman" w:cs="Times New Roman"/>
               </w:rPr>
+              <w:t>Mnémonique</w:t>
+            </w:r>
+          </w:p>
+        </w:tc>
+        <w:tc>
+          <w:tcPr>
+            <w:tcW w:w="1969" w:type="dxa"/>
+          </w:tcPr>
+          <w:p>
+            <w:pPr>
+              <w:pStyle w:val="Sansinterligne"/>
+              <w:cnfStyle w:val="100000000000" w:firstRow="1" w:lastRow="0" w:firstColumn="0" w:lastColumn="0" w:oddVBand="0" w:evenVBand="0" w:oddHBand="0" w:evenHBand="0" w:firstRowFirstColumn="0" w:firstRowLastColumn="0" w:lastRowFirstColumn="0" w:lastRowLastColumn="0"/>
+              <w:rPr>
+                <w:rFonts w:ascii="Times New Roman" w:hAnsi="Times New Roman" w:cs="Times New Roman"/>
+              </w:rPr>
+            </w:pPr>
+            <w:r>
+              <w:rPr>
+                <w:rFonts w:ascii="Times New Roman" w:hAnsi="Times New Roman" w:cs="Times New Roman"/>
+              </w:rPr>
               <w:t>Signification</w:t>
             </w:r>
           </w:p>
         </w:tc>
         <w:tc>
           <w:tcPr>
-            <w:tcW w:w="1943" w:type="dxa"/>
+            <w:tcW w:w="1854" w:type="dxa"/>
           </w:tcPr>
           <w:p>
             <w:pPr>
@@ -427,7 +436,7 @@
         </w:tc>
         <w:tc>
           <w:tcPr>
-            <w:tcW w:w="2251" w:type="dxa"/>
+            <w:tcW w:w="1848" w:type="dxa"/>
           </w:tcPr>
           <w:p>
             <w:pPr>
@@ -454,11 +463,35 @@
         <w:tc>
           <w:tcPr>
             <w:cnfStyle w:val="001000000000" w:firstRow="0" w:lastRow="0" w:firstColumn="1" w:lastColumn="0" w:oddVBand="0" w:evenVBand="0" w:oddHBand="0" w:evenHBand="0" w:firstRowFirstColumn="0" w:firstRowLastColumn="0" w:lastRowFirstColumn="0" w:lastRowLastColumn="0"/>
-            <w:tcW w:w="2257" w:type="dxa"/>
-          </w:tcPr>
-          <w:p>
-            <w:pPr>
-              <w:pStyle w:val="Sansinterligne"/>
+            <w:tcW w:w="1221" w:type="dxa"/>
+            <w:vMerge w:val="restart"/>
+            <w:textDirection w:val="btLr"/>
+          </w:tcPr>
+          <w:p>
+            <w:pPr>
+              <w:pStyle w:val="Sansinterligne"/>
+              <w:ind w:left="113" w:right="113"/>
+              <w:jc w:val="center"/>
+              <w:rPr>
+                <w:rFonts w:ascii="Times New Roman" w:hAnsi="Times New Roman" w:cs="Times New Roman"/>
+              </w:rPr>
+            </w:pPr>
+            <w:r>
+              <w:rPr>
+                <w:rFonts w:ascii="Times New Roman" w:hAnsi="Times New Roman" w:cs="Times New Roman"/>
+              </w:rPr>
+              <w:t>PLAGES</w:t>
+            </w:r>
+          </w:p>
+        </w:tc>
+        <w:tc>
+          <w:tcPr>
+            <w:tcW w:w="2170" w:type="dxa"/>
+          </w:tcPr>
+          <w:p>
+            <w:pPr>
+              <w:pStyle w:val="Sansinterligne"/>
+              <w:cnfStyle w:val="000000100000" w:firstRow="0" w:lastRow="0" w:firstColumn="0" w:lastColumn="0" w:oddVBand="0" w:evenVBand="0" w:oddHBand="1" w:evenHBand="0" w:firstRowFirstColumn="0" w:firstRowLastColumn="0" w:lastRowFirstColumn="0" w:lastRowLastColumn="0"/>
               <w:rPr>
                 <w:rFonts w:ascii="Times New Roman" w:hAnsi="Times New Roman" w:cs="Times New Roman"/>
               </w:rPr>
@@ -483,7 +516,7 @@
         </w:tc>
         <w:tc>
           <w:tcPr>
-            <w:tcW w:w="2558" w:type="dxa"/>
+            <w:tcW w:w="1969" w:type="dxa"/>
           </w:tcPr>
           <w:p>
             <w:pPr>
@@ -497,19 +530,13 @@
               <w:rPr>
                 <w:rFonts w:ascii="Times New Roman" w:hAnsi="Times New Roman" w:cs="Times New Roman"/>
               </w:rPr>
-              <w:t>Identifiant</w:t>
-            </w:r>
-            <w:r>
-              <w:rPr>
-                <w:rFonts w:ascii="Times New Roman" w:hAnsi="Times New Roman" w:cs="Times New Roman"/>
-              </w:rPr>
-              <w:t xml:space="preserve"> interne de la plage</w:t>
-            </w:r>
-          </w:p>
-        </w:tc>
-        <w:tc>
-          <w:tcPr>
-            <w:tcW w:w="1943" w:type="dxa"/>
+              <w:t>Identifiant interne de la plage</w:t>
+            </w:r>
+          </w:p>
+        </w:tc>
+        <w:tc>
+          <w:tcPr>
+            <w:tcW w:w="1854" w:type="dxa"/>
           </w:tcPr>
           <w:p>
             <w:pPr>
@@ -529,7 +556,7 @@
         </w:tc>
         <w:tc>
           <w:tcPr>
-            <w:tcW w:w="2251" w:type="dxa"/>
+            <w:tcW w:w="1848" w:type="dxa"/>
           </w:tcPr>
           <w:p>
             <w:pPr>
@@ -555,11 +582,26 @@
         <w:tc>
           <w:tcPr>
             <w:cnfStyle w:val="001000000000" w:firstRow="0" w:lastRow="0" w:firstColumn="1" w:lastColumn="0" w:oddVBand="0" w:evenVBand="0" w:oddHBand="0" w:evenHBand="0" w:firstRowFirstColumn="0" w:firstRowLastColumn="0" w:lastRowFirstColumn="0" w:lastRowLastColumn="0"/>
-            <w:tcW w:w="2257" w:type="dxa"/>
-          </w:tcPr>
-          <w:p>
-            <w:pPr>
-              <w:pStyle w:val="Sansinterligne"/>
+            <w:tcW w:w="1221" w:type="dxa"/>
+            <w:vMerge/>
+          </w:tcPr>
+          <w:p>
+            <w:pPr>
+              <w:pStyle w:val="Sansinterligne"/>
+              <w:rPr>
+                <w:rFonts w:ascii="Times New Roman" w:hAnsi="Times New Roman" w:cs="Times New Roman"/>
+              </w:rPr>
+            </w:pPr>
+          </w:p>
+        </w:tc>
+        <w:tc>
+          <w:tcPr>
+            <w:tcW w:w="2170" w:type="dxa"/>
+          </w:tcPr>
+          <w:p>
+            <w:pPr>
+              <w:pStyle w:val="Sansinterligne"/>
+              <w:cnfStyle w:val="000000000000" w:firstRow="0" w:lastRow="0" w:firstColumn="0" w:lastColumn="0" w:oddVBand="0" w:evenVBand="0" w:oddHBand="0" w:evenHBand="0" w:firstRowFirstColumn="0" w:firstRowLastColumn="0" w:lastRowFirstColumn="0" w:lastRowLastColumn="0"/>
               <w:rPr>
                 <w:rFonts w:ascii="Times New Roman" w:hAnsi="Times New Roman" w:cs="Times New Roman"/>
               </w:rPr>
@@ -570,13 +612,7 @@
               <w:rPr>
                 <w:rFonts w:ascii="Times New Roman" w:hAnsi="Times New Roman" w:cs="Times New Roman"/>
               </w:rPr>
-              <w:t>l</w:t>
-            </w:r>
-            <w:r>
-              <w:rPr>
-                <w:rFonts w:ascii="Times New Roman" w:hAnsi="Times New Roman" w:cs="Times New Roman"/>
-              </w:rPr>
-              <w:t>ongueur</w:t>
+              <w:t>longueur</w:t>
             </w:r>
             <w:proofErr w:type="gramEnd"/>
             <w:r>
@@ -590,7 +626,7 @@
         </w:tc>
         <w:tc>
           <w:tcPr>
-            <w:tcW w:w="2558" w:type="dxa"/>
+            <w:tcW w:w="1969" w:type="dxa"/>
           </w:tcPr>
           <w:p>
             <w:pPr>
@@ -610,7 +646,7 @@
         </w:tc>
         <w:tc>
           <w:tcPr>
-            <w:tcW w:w="1943" w:type="dxa"/>
+            <w:tcW w:w="1854" w:type="dxa"/>
           </w:tcPr>
           <w:p>
             <w:pPr>
@@ -624,49 +660,13 @@
               <w:rPr>
                 <w:rFonts w:ascii="Times New Roman" w:hAnsi="Times New Roman" w:cs="Times New Roman"/>
               </w:rPr>
-              <w:t>DECIMAL</w:t>
-            </w:r>
-            <w:r>
-              <w:rPr>
-                <w:rFonts w:ascii="Times New Roman" w:hAnsi="Times New Roman" w:cs="Times New Roman"/>
-              </w:rPr>
-              <w:t xml:space="preserve"> </w:t>
-            </w:r>
-            <w:r>
-              <w:rPr>
-                <w:rFonts w:ascii="Times New Roman" w:hAnsi="Times New Roman" w:cs="Times New Roman"/>
-              </w:rPr>
-              <w:t>(</w:t>
-            </w:r>
-            <w:r>
-              <w:rPr>
-                <w:rFonts w:ascii="Times New Roman" w:hAnsi="Times New Roman" w:cs="Times New Roman"/>
-              </w:rPr>
-              <w:t>5</w:t>
-            </w:r>
-            <w:r>
-              <w:rPr>
-                <w:rFonts w:ascii="Times New Roman" w:hAnsi="Times New Roman" w:cs="Times New Roman"/>
-              </w:rPr>
-              <w:t>,</w:t>
-            </w:r>
-            <w:r>
-              <w:rPr>
-                <w:rFonts w:ascii="Times New Roman" w:hAnsi="Times New Roman" w:cs="Times New Roman"/>
-              </w:rPr>
-              <w:t>3</w:t>
-            </w:r>
-            <w:r>
-              <w:rPr>
-                <w:rFonts w:ascii="Times New Roman" w:hAnsi="Times New Roman" w:cs="Times New Roman"/>
-              </w:rPr>
-              <w:t>)</w:t>
-            </w:r>
-          </w:p>
-        </w:tc>
-        <w:tc>
-          <w:tcPr>
-            <w:tcW w:w="2251" w:type="dxa"/>
+              <w:t>DECIMAL (5,3)</w:t>
+            </w:r>
+          </w:p>
+        </w:tc>
+        <w:tc>
+          <w:tcPr>
+            <w:tcW w:w="1848" w:type="dxa"/>
           </w:tcPr>
           <w:p>
             <w:pPr>
@@ -680,13 +680,7 @@
               <w:rPr>
                 <w:rFonts w:ascii="Times New Roman" w:hAnsi="Times New Roman" w:cs="Times New Roman"/>
               </w:rPr>
-              <w:t xml:space="preserve">obligatoire, </w:t>
-            </w:r>
-            <w:r>
-              <w:rPr>
-                <w:rFonts w:ascii="Times New Roman" w:hAnsi="Times New Roman" w:cs="Times New Roman"/>
-              </w:rPr>
-              <w:t>&gt;0 </w:t>
+              <w:t>obligatoire, &gt;0 </w:t>
             </w:r>
           </w:p>
         </w:tc>
@@ -699,11 +693,26 @@
         <w:tc>
           <w:tcPr>
             <w:cnfStyle w:val="001000000000" w:firstRow="0" w:lastRow="0" w:firstColumn="1" w:lastColumn="0" w:oddVBand="0" w:evenVBand="0" w:oddHBand="0" w:evenHBand="0" w:firstRowFirstColumn="0" w:firstRowLastColumn="0" w:lastRowFirstColumn="0" w:lastRowLastColumn="0"/>
-            <w:tcW w:w="2257" w:type="dxa"/>
-          </w:tcPr>
-          <w:p>
-            <w:pPr>
-              <w:pStyle w:val="Sansinterligne"/>
+            <w:tcW w:w="1221" w:type="dxa"/>
+            <w:vMerge/>
+          </w:tcPr>
+          <w:p>
+            <w:pPr>
+              <w:pStyle w:val="Sansinterligne"/>
+              <w:rPr>
+                <w:rFonts w:ascii="Times New Roman" w:hAnsi="Times New Roman" w:cs="Times New Roman"/>
+              </w:rPr>
+            </w:pPr>
+          </w:p>
+        </w:tc>
+        <w:tc>
+          <w:tcPr>
+            <w:tcW w:w="2170" w:type="dxa"/>
+          </w:tcPr>
+          <w:p>
+            <w:pPr>
+              <w:pStyle w:val="Sansinterligne"/>
+              <w:cnfStyle w:val="000000100000" w:firstRow="0" w:lastRow="0" w:firstColumn="0" w:lastColumn="0" w:oddVBand="0" w:evenVBand="0" w:oddHBand="1" w:evenHBand="0" w:firstRowFirstColumn="0" w:firstRowLastColumn="0" w:lastRowFirstColumn="0" w:lastRowLastColumn="0"/>
               <w:rPr>
                 <w:rFonts w:ascii="Times New Roman" w:hAnsi="Times New Roman" w:cs="Times New Roman"/>
               </w:rPr>
@@ -714,13 +723,7 @@
               <w:rPr>
                 <w:rFonts w:ascii="Times New Roman" w:hAnsi="Times New Roman" w:cs="Times New Roman"/>
               </w:rPr>
-              <w:t>n</w:t>
-            </w:r>
-            <w:r>
-              <w:rPr>
-                <w:rFonts w:ascii="Times New Roman" w:hAnsi="Times New Roman" w:cs="Times New Roman"/>
-              </w:rPr>
-              <w:t>ature</w:t>
+              <w:t>nature</w:t>
             </w:r>
             <w:proofErr w:type="gramEnd"/>
             <w:r>
@@ -734,7 +737,7 @@
         </w:tc>
         <w:tc>
           <w:tcPr>
-            <w:tcW w:w="2558" w:type="dxa"/>
+            <w:tcW w:w="1969" w:type="dxa"/>
           </w:tcPr>
           <w:p>
             <w:pPr>
@@ -762,19 +765,13 @@
               <w:rPr>
                 <w:rFonts w:ascii="Times New Roman" w:hAnsi="Times New Roman" w:cs="Times New Roman"/>
               </w:rPr>
-              <w:t>rocher</w:t>
-            </w:r>
-            <w:r>
-              <w:rPr>
-                <w:rFonts w:ascii="Times New Roman" w:hAnsi="Times New Roman" w:cs="Times New Roman"/>
-              </w:rPr>
-              <w:t>, sable fin …)</w:t>
-            </w:r>
-          </w:p>
-        </w:tc>
-        <w:tc>
-          <w:tcPr>
-            <w:tcW w:w="1943" w:type="dxa"/>
+              <w:t>rocher, sable fin …)</w:t>
+            </w:r>
+          </w:p>
+        </w:tc>
+        <w:tc>
+          <w:tcPr>
+            <w:tcW w:w="1854" w:type="dxa"/>
           </w:tcPr>
           <w:p>
             <w:pPr>
@@ -788,37 +785,13 @@
               <w:rPr>
                 <w:rFonts w:ascii="Times New Roman" w:hAnsi="Times New Roman" w:cs="Times New Roman"/>
               </w:rPr>
-              <w:t>VARCHAR</w:t>
-            </w:r>
-            <w:r>
-              <w:rPr>
-                <w:rFonts w:ascii="Times New Roman" w:hAnsi="Times New Roman" w:cs="Times New Roman"/>
-              </w:rPr>
-              <w:t xml:space="preserve"> </w:t>
-            </w:r>
-            <w:r>
-              <w:rPr>
-                <w:rFonts w:ascii="Times New Roman" w:hAnsi="Times New Roman" w:cs="Times New Roman"/>
-              </w:rPr>
-              <w:t>(</w:t>
-            </w:r>
-            <w:r>
-              <w:rPr>
-                <w:rFonts w:ascii="Times New Roman" w:hAnsi="Times New Roman" w:cs="Times New Roman"/>
-              </w:rPr>
-              <w:t>255</w:t>
-            </w:r>
-            <w:r>
-              <w:rPr>
-                <w:rFonts w:ascii="Times New Roman" w:hAnsi="Times New Roman" w:cs="Times New Roman"/>
-              </w:rPr>
-              <w:t>)</w:t>
-            </w:r>
-          </w:p>
-        </w:tc>
-        <w:tc>
-          <w:tcPr>
-            <w:tcW w:w="2251" w:type="dxa"/>
+              <w:t>VARCHAR (255)</w:t>
+            </w:r>
+          </w:p>
+        </w:tc>
+        <w:tc>
+          <w:tcPr>
+            <w:tcW w:w="1848" w:type="dxa"/>
           </w:tcPr>
           <w:p>
             <w:pPr>
@@ -846,11 +819,26 @@
         <w:tc>
           <w:tcPr>
             <w:cnfStyle w:val="001000000000" w:firstRow="0" w:lastRow="0" w:firstColumn="1" w:lastColumn="0" w:oddVBand="0" w:evenVBand="0" w:oddHBand="0" w:evenHBand="0" w:firstRowFirstColumn="0" w:firstRowLastColumn="0" w:lastRowFirstColumn="0" w:lastRowLastColumn="0"/>
-            <w:tcW w:w="2257" w:type="dxa"/>
-          </w:tcPr>
-          <w:p>
-            <w:pPr>
-              <w:pStyle w:val="Sansinterligne"/>
+            <w:tcW w:w="1221" w:type="dxa"/>
+            <w:vMerge/>
+          </w:tcPr>
+          <w:p>
+            <w:pPr>
+              <w:pStyle w:val="Sansinterligne"/>
+              <w:rPr>
+                <w:rFonts w:ascii="Times New Roman" w:hAnsi="Times New Roman" w:cs="Times New Roman"/>
+              </w:rPr>
+            </w:pPr>
+          </w:p>
+        </w:tc>
+        <w:tc>
+          <w:tcPr>
+            <w:tcW w:w="2170" w:type="dxa"/>
+          </w:tcPr>
+          <w:p>
+            <w:pPr>
+              <w:pStyle w:val="Sansinterligne"/>
+              <w:cnfStyle w:val="000000000000" w:firstRow="0" w:lastRow="0" w:firstColumn="0" w:lastColumn="0" w:oddVBand="0" w:evenVBand="0" w:oddHBand="0" w:evenHBand="0" w:firstRowFirstColumn="0" w:firstRowLastColumn="0" w:lastRowFirstColumn="0" w:lastRowLastColumn="0"/>
               <w:rPr>
                 <w:rFonts w:ascii="Times New Roman" w:hAnsi="Times New Roman" w:cs="Times New Roman"/>
               </w:rPr>
@@ -875,7 +863,7 @@
         </w:tc>
         <w:tc>
           <w:tcPr>
-            <w:tcW w:w="2558" w:type="dxa"/>
+            <w:tcW w:w="1969" w:type="dxa"/>
           </w:tcPr>
           <w:p>
             <w:pPr>
@@ -895,7 +883,7 @@
         </w:tc>
         <w:tc>
           <w:tcPr>
-            <w:tcW w:w="1943" w:type="dxa"/>
+            <w:tcW w:w="1854" w:type="dxa"/>
           </w:tcPr>
           <w:p>
             <w:pPr>
@@ -909,25 +897,13 @@
               <w:rPr>
                 <w:rFonts w:ascii="Times New Roman" w:hAnsi="Times New Roman" w:cs="Times New Roman"/>
               </w:rPr>
-              <w:t>VARCHAR</w:t>
-            </w:r>
-            <w:r>
-              <w:rPr>
-                <w:rFonts w:ascii="Times New Roman" w:hAnsi="Times New Roman" w:cs="Times New Roman"/>
-              </w:rPr>
-              <w:t xml:space="preserve"> </w:t>
-            </w:r>
-            <w:r>
-              <w:rPr>
-                <w:rFonts w:ascii="Times New Roman" w:hAnsi="Times New Roman" w:cs="Times New Roman"/>
-              </w:rPr>
-              <w:t>(255)</w:t>
-            </w:r>
-          </w:p>
-        </w:tc>
-        <w:tc>
-          <w:tcPr>
-            <w:tcW w:w="2251" w:type="dxa"/>
+              <w:t>VARCHAR (255)</w:t>
+            </w:r>
+          </w:p>
+        </w:tc>
+        <w:tc>
+          <w:tcPr>
+            <w:tcW w:w="1848" w:type="dxa"/>
           </w:tcPr>
           <w:p>
             <w:pPr>
@@ -956,11 +932,25 @@
         <w:tc>
           <w:tcPr>
             <w:cnfStyle w:val="001000000000" w:firstRow="0" w:lastRow="0" w:firstColumn="1" w:lastColumn="0" w:oddVBand="0" w:evenVBand="0" w:oddHBand="0" w:evenHBand="0" w:firstRowFirstColumn="0" w:firstRowLastColumn="0" w:lastRowFirstColumn="0" w:lastRowLastColumn="0"/>
-            <w:tcW w:w="2257" w:type="dxa"/>
-          </w:tcPr>
-          <w:p>
-            <w:pPr>
-              <w:pStyle w:val="Sansinterligne"/>
+            <w:tcW w:w="1221" w:type="dxa"/>
+          </w:tcPr>
+          <w:p>
+            <w:pPr>
+              <w:pStyle w:val="Sansinterligne"/>
+              <w:rPr>
+                <w:rFonts w:ascii="Times New Roman" w:hAnsi="Times New Roman" w:cs="Times New Roman"/>
+              </w:rPr>
+            </w:pPr>
+          </w:p>
+        </w:tc>
+        <w:tc>
+          <w:tcPr>
+            <w:tcW w:w="2170" w:type="dxa"/>
+          </w:tcPr>
+          <w:p>
+            <w:pPr>
+              <w:pStyle w:val="Sansinterligne"/>
+              <w:cnfStyle w:val="000000100000" w:firstRow="0" w:lastRow="0" w:firstColumn="0" w:lastColumn="0" w:oddVBand="0" w:evenVBand="0" w:oddHBand="1" w:evenHBand="0" w:firstRowFirstColumn="0" w:firstRowLastColumn="0" w:lastRowFirstColumn="0" w:lastRowLastColumn="0"/>
               <w:rPr>
                 <w:rFonts w:ascii="Times New Roman" w:hAnsi="Times New Roman" w:cs="Times New Roman"/>
               </w:rPr>
@@ -971,13 +961,7 @@
               <w:rPr>
                 <w:rFonts w:ascii="Times New Roman" w:hAnsi="Times New Roman" w:cs="Times New Roman"/>
               </w:rPr>
-              <w:t>n</w:t>
-            </w:r>
-            <w:r>
-              <w:rPr>
-                <w:rFonts w:ascii="Times New Roman" w:hAnsi="Times New Roman" w:cs="Times New Roman"/>
-              </w:rPr>
-              <w:t>umero</w:t>
+              <w:t>numero</w:t>
             </w:r>
             <w:proofErr w:type="gramEnd"/>
             <w:r>
@@ -991,7 +975,7 @@
         </w:tc>
         <w:tc>
           <w:tcPr>
-            <w:tcW w:w="2558" w:type="dxa"/>
+            <w:tcW w:w="1969" w:type="dxa"/>
           </w:tcPr>
           <w:p>
             <w:pPr>
@@ -1011,7 +995,7 @@
         </w:tc>
         <w:tc>
           <w:tcPr>
-            <w:tcW w:w="1943" w:type="dxa"/>
+            <w:tcW w:w="1854" w:type="dxa"/>
           </w:tcPr>
           <w:p>
             <w:pPr>
@@ -1025,25 +1009,13 @@
               <w:rPr>
                 <w:rFonts w:ascii="Times New Roman" w:hAnsi="Times New Roman" w:cs="Times New Roman"/>
               </w:rPr>
-              <w:t>CHAR</w:t>
-            </w:r>
-            <w:r>
-              <w:rPr>
-                <w:rFonts w:ascii="Times New Roman" w:hAnsi="Times New Roman" w:cs="Times New Roman"/>
-              </w:rPr>
-              <w:t xml:space="preserve"> </w:t>
-            </w:r>
-            <w:r>
-              <w:rPr>
-                <w:rFonts w:ascii="Times New Roman" w:hAnsi="Times New Roman" w:cs="Times New Roman"/>
-              </w:rPr>
-              <w:t>(3)</w:t>
-            </w:r>
-          </w:p>
-        </w:tc>
-        <w:tc>
-          <w:tcPr>
-            <w:tcW w:w="2251" w:type="dxa"/>
+              <w:t>CHAR (3)</w:t>
+            </w:r>
+          </w:p>
+        </w:tc>
+        <w:tc>
+          <w:tcPr>
+            <w:tcW w:w="1848" w:type="dxa"/>
           </w:tcPr>
           <w:p>
             <w:pPr>
@@ -1071,11 +1043,25 @@
         <w:tc>
           <w:tcPr>
             <w:cnfStyle w:val="001000000000" w:firstRow="0" w:lastRow="0" w:firstColumn="1" w:lastColumn="0" w:oddVBand="0" w:evenVBand="0" w:oddHBand="0" w:evenHBand="0" w:firstRowFirstColumn="0" w:firstRowLastColumn="0" w:lastRowFirstColumn="0" w:lastRowLastColumn="0"/>
-            <w:tcW w:w="2257" w:type="dxa"/>
-          </w:tcPr>
-          <w:p>
-            <w:pPr>
-              <w:pStyle w:val="Sansinterligne"/>
+            <w:tcW w:w="1221" w:type="dxa"/>
+          </w:tcPr>
+          <w:p>
+            <w:pPr>
+              <w:pStyle w:val="Sansinterligne"/>
+              <w:rPr>
+                <w:rFonts w:ascii="Times New Roman" w:hAnsi="Times New Roman" w:cs="Times New Roman"/>
+              </w:rPr>
+            </w:pPr>
+          </w:p>
+        </w:tc>
+        <w:tc>
+          <w:tcPr>
+            <w:tcW w:w="2170" w:type="dxa"/>
+          </w:tcPr>
+          <w:p>
+            <w:pPr>
+              <w:pStyle w:val="Sansinterligne"/>
+              <w:cnfStyle w:val="000000000000" w:firstRow="0" w:lastRow="0" w:firstColumn="0" w:lastColumn="0" w:oddVBand="0" w:evenVBand="0" w:oddHBand="0" w:evenHBand="0" w:firstRowFirstColumn="0" w:firstRowLastColumn="0" w:lastRowFirstColumn="0" w:lastRowLastColumn="0"/>
               <w:rPr>
                 <w:rFonts w:ascii="Times New Roman" w:hAnsi="Times New Roman" w:cs="Times New Roman"/>
               </w:rPr>
@@ -1100,7 +1086,7 @@
         </w:tc>
         <w:tc>
           <w:tcPr>
-            <w:tcW w:w="2558" w:type="dxa"/>
+            <w:tcW w:w="1969" w:type="dxa"/>
           </w:tcPr>
           <w:p>
             <w:pPr>
@@ -1114,19 +1100,13 @@
               <w:rPr>
                 <w:rFonts w:ascii="Times New Roman" w:hAnsi="Times New Roman" w:cs="Times New Roman"/>
               </w:rPr>
-              <w:t xml:space="preserve">Nom du </w:t>
-            </w:r>
-            <w:r>
-              <w:rPr>
-                <w:rFonts w:ascii="Times New Roman" w:hAnsi="Times New Roman" w:cs="Times New Roman"/>
-              </w:rPr>
-              <w:t>département</w:t>
-            </w:r>
-          </w:p>
-        </w:tc>
-        <w:tc>
-          <w:tcPr>
-            <w:tcW w:w="1943" w:type="dxa"/>
+              <w:t>Nom du département</w:t>
+            </w:r>
+          </w:p>
+        </w:tc>
+        <w:tc>
+          <w:tcPr>
+            <w:tcW w:w="1854" w:type="dxa"/>
           </w:tcPr>
           <w:p>
             <w:pPr>
@@ -1140,25 +1120,13 @@
               <w:rPr>
                 <w:rFonts w:ascii="Times New Roman" w:hAnsi="Times New Roman" w:cs="Times New Roman"/>
               </w:rPr>
-              <w:t>VARCHAR</w:t>
-            </w:r>
-            <w:r>
-              <w:rPr>
-                <w:rFonts w:ascii="Times New Roman" w:hAnsi="Times New Roman" w:cs="Times New Roman"/>
-              </w:rPr>
-              <w:t xml:space="preserve"> </w:t>
-            </w:r>
-            <w:r>
-              <w:rPr>
-                <w:rFonts w:ascii="Times New Roman" w:hAnsi="Times New Roman" w:cs="Times New Roman"/>
-              </w:rPr>
-              <w:t>(40)</w:t>
-            </w:r>
-          </w:p>
-        </w:tc>
-        <w:tc>
-          <w:tcPr>
-            <w:tcW w:w="2251" w:type="dxa"/>
+              <w:t>VARCHAR (40)</w:t>
+            </w:r>
+          </w:p>
+        </w:tc>
+        <w:tc>
+          <w:tcPr>
+            <w:tcW w:w="1848" w:type="dxa"/>
           </w:tcPr>
           <w:p>
             <w:pPr>
@@ -1187,11 +1155,25 @@
         <w:tc>
           <w:tcPr>
             <w:cnfStyle w:val="001000000000" w:firstRow="0" w:lastRow="0" w:firstColumn="1" w:lastColumn="0" w:oddVBand="0" w:evenVBand="0" w:oddHBand="0" w:evenHBand="0" w:firstRowFirstColumn="0" w:firstRowLastColumn="0" w:lastRowFirstColumn="0" w:lastRowLastColumn="0"/>
-            <w:tcW w:w="2257" w:type="dxa"/>
-          </w:tcPr>
-          <w:p>
-            <w:pPr>
-              <w:pStyle w:val="Sansinterligne"/>
+            <w:tcW w:w="1221" w:type="dxa"/>
+          </w:tcPr>
+          <w:p>
+            <w:pPr>
+              <w:pStyle w:val="Sansinterligne"/>
+              <w:rPr>
+                <w:rFonts w:ascii="Times New Roman" w:hAnsi="Times New Roman" w:cs="Times New Roman"/>
+              </w:rPr>
+            </w:pPr>
+          </w:p>
+        </w:tc>
+        <w:tc>
+          <w:tcPr>
+            <w:tcW w:w="2170" w:type="dxa"/>
+          </w:tcPr>
+          <w:p>
+            <w:pPr>
+              <w:pStyle w:val="Sansinterligne"/>
+              <w:cnfStyle w:val="000000100000" w:firstRow="0" w:lastRow="0" w:firstColumn="0" w:lastColumn="0" w:oddVBand="0" w:evenVBand="0" w:oddHBand="1" w:evenHBand="0" w:firstRowFirstColumn="0" w:firstRowLastColumn="0" w:lastRowFirstColumn="0" w:lastRowLastColumn="0"/>
               <w:rPr>
                 <w:rFonts w:ascii="Times New Roman" w:hAnsi="Times New Roman" w:cs="Times New Roman"/>
               </w:rPr>
@@ -1216,7 +1198,7 @@
         </w:tc>
         <w:tc>
           <w:tcPr>
-            <w:tcW w:w="2558" w:type="dxa"/>
+            <w:tcW w:w="1969" w:type="dxa"/>
           </w:tcPr>
           <w:p>
             <w:pPr>
@@ -1236,7 +1218,7 @@
         </w:tc>
         <w:tc>
           <w:tcPr>
-            <w:tcW w:w="1943" w:type="dxa"/>
+            <w:tcW w:w="1854" w:type="dxa"/>
           </w:tcPr>
           <w:p>
             <w:pPr>
@@ -1250,25 +1232,13 @@
               <w:rPr>
                 <w:rFonts w:ascii="Times New Roman" w:hAnsi="Times New Roman" w:cs="Times New Roman"/>
               </w:rPr>
-              <w:t>CHAR</w:t>
-            </w:r>
-            <w:r>
-              <w:rPr>
-                <w:rFonts w:ascii="Times New Roman" w:hAnsi="Times New Roman" w:cs="Times New Roman"/>
-              </w:rPr>
-              <w:t xml:space="preserve"> </w:t>
-            </w:r>
-            <w:r>
-              <w:rPr>
-                <w:rFonts w:ascii="Times New Roman" w:hAnsi="Times New Roman" w:cs="Times New Roman"/>
-              </w:rPr>
-              <w:t>(5)</w:t>
-            </w:r>
-          </w:p>
-        </w:tc>
-        <w:tc>
-          <w:tcPr>
-            <w:tcW w:w="2251" w:type="dxa"/>
+              <w:t>CHAR (5)</w:t>
+            </w:r>
+          </w:p>
+        </w:tc>
+        <w:tc>
+          <w:tcPr>
+            <w:tcW w:w="1848" w:type="dxa"/>
           </w:tcPr>
           <w:p>
             <w:pPr>
@@ -1296,11 +1266,25 @@
         <w:tc>
           <w:tcPr>
             <w:cnfStyle w:val="001000000000" w:firstRow="0" w:lastRow="0" w:firstColumn="1" w:lastColumn="0" w:oddVBand="0" w:evenVBand="0" w:oddHBand="0" w:evenHBand="0" w:firstRowFirstColumn="0" w:firstRowLastColumn="0" w:lastRowFirstColumn="0" w:lastRowLastColumn="0"/>
-            <w:tcW w:w="2257" w:type="dxa"/>
-          </w:tcPr>
-          <w:p>
-            <w:pPr>
-              <w:pStyle w:val="Sansinterligne"/>
+            <w:tcW w:w="1221" w:type="dxa"/>
+          </w:tcPr>
+          <w:p>
+            <w:pPr>
+              <w:pStyle w:val="Sansinterligne"/>
+              <w:rPr>
+                <w:rFonts w:ascii="Times New Roman" w:hAnsi="Times New Roman" w:cs="Times New Roman"/>
+              </w:rPr>
+            </w:pPr>
+          </w:p>
+        </w:tc>
+        <w:tc>
+          <w:tcPr>
+            <w:tcW w:w="2170" w:type="dxa"/>
+          </w:tcPr>
+          <w:p>
+            <w:pPr>
+              <w:pStyle w:val="Sansinterligne"/>
+              <w:cnfStyle w:val="000000000000" w:firstRow="0" w:lastRow="0" w:firstColumn="0" w:lastColumn="0" w:oddVBand="0" w:evenVBand="0" w:oddHBand="0" w:evenHBand="0" w:firstRowFirstColumn="0" w:firstRowLastColumn="0" w:lastRowFirstColumn="0" w:lastRowLastColumn="0"/>
               <w:rPr>
                 <w:rFonts w:ascii="Times New Roman" w:hAnsi="Times New Roman" w:cs="Times New Roman"/>
               </w:rPr>
@@ -1325,7 +1309,7 @@
         </w:tc>
         <w:tc>
           <w:tcPr>
-            <w:tcW w:w="2558" w:type="dxa"/>
+            <w:tcW w:w="1969" w:type="dxa"/>
           </w:tcPr>
           <w:p>
             <w:pPr>
@@ -1345,7 +1329,7 @@
         </w:tc>
         <w:tc>
           <w:tcPr>
-            <w:tcW w:w="1943" w:type="dxa"/>
+            <w:tcW w:w="1854" w:type="dxa"/>
           </w:tcPr>
           <w:p>
             <w:pPr>
@@ -1359,25 +1343,13 @@
               <w:rPr>
                 <w:rFonts w:ascii="Times New Roman" w:hAnsi="Times New Roman" w:cs="Times New Roman"/>
               </w:rPr>
-              <w:t>CHAR</w:t>
-            </w:r>
-            <w:r>
-              <w:rPr>
-                <w:rFonts w:ascii="Times New Roman" w:hAnsi="Times New Roman" w:cs="Times New Roman"/>
-              </w:rPr>
-              <w:t xml:space="preserve"> </w:t>
-            </w:r>
-            <w:r>
-              <w:rPr>
-                <w:rFonts w:ascii="Times New Roman" w:hAnsi="Times New Roman" w:cs="Times New Roman"/>
-              </w:rPr>
-              <w:t>(5)</w:t>
-            </w:r>
-          </w:p>
-        </w:tc>
-        <w:tc>
-          <w:tcPr>
-            <w:tcW w:w="2251" w:type="dxa"/>
+              <w:t>CHAR (5)</w:t>
+            </w:r>
+          </w:p>
+        </w:tc>
+        <w:tc>
+          <w:tcPr>
+            <w:tcW w:w="1848" w:type="dxa"/>
           </w:tcPr>
           <w:p>
             <w:pPr>
@@ -1406,11 +1378,25 @@
         <w:tc>
           <w:tcPr>
             <w:cnfStyle w:val="001000000000" w:firstRow="0" w:lastRow="0" w:firstColumn="1" w:lastColumn="0" w:oddVBand="0" w:evenVBand="0" w:oddHBand="0" w:evenHBand="0" w:firstRowFirstColumn="0" w:firstRowLastColumn="0" w:lastRowFirstColumn="0" w:lastRowLastColumn="0"/>
-            <w:tcW w:w="2257" w:type="dxa"/>
-          </w:tcPr>
-          <w:p>
-            <w:pPr>
-              <w:pStyle w:val="Sansinterligne"/>
+            <w:tcW w:w="1221" w:type="dxa"/>
+          </w:tcPr>
+          <w:p>
+            <w:pPr>
+              <w:pStyle w:val="Sansinterligne"/>
+              <w:rPr>
+                <w:rFonts w:ascii="Times New Roman" w:hAnsi="Times New Roman" w:cs="Times New Roman"/>
+              </w:rPr>
+            </w:pPr>
+          </w:p>
+        </w:tc>
+        <w:tc>
+          <w:tcPr>
+            <w:tcW w:w="2170" w:type="dxa"/>
+          </w:tcPr>
+          <w:p>
+            <w:pPr>
+              <w:pStyle w:val="Sansinterligne"/>
+              <w:cnfStyle w:val="000000100000" w:firstRow="0" w:lastRow="0" w:firstColumn="0" w:lastColumn="0" w:oddVBand="0" w:evenVBand="0" w:oddHBand="1" w:evenHBand="0" w:firstRowFirstColumn="0" w:firstRowLastColumn="0" w:lastRowFirstColumn="0" w:lastRowLastColumn="0"/>
               <w:rPr>
                 <w:rFonts w:ascii="Times New Roman" w:hAnsi="Times New Roman" w:cs="Times New Roman"/>
               </w:rPr>
@@ -1435,7 +1421,7 @@
         </w:tc>
         <w:tc>
           <w:tcPr>
-            <w:tcW w:w="2558" w:type="dxa"/>
+            <w:tcW w:w="1969" w:type="dxa"/>
           </w:tcPr>
           <w:p>
             <w:pPr>
@@ -1455,7 +1441,7 @@
         </w:tc>
         <w:tc>
           <w:tcPr>
-            <w:tcW w:w="1943" w:type="dxa"/>
+            <w:tcW w:w="1854" w:type="dxa"/>
           </w:tcPr>
           <w:p>
             <w:pPr>
@@ -1469,25 +1455,13 @@
               <w:rPr>
                 <w:rFonts w:ascii="Times New Roman" w:hAnsi="Times New Roman" w:cs="Times New Roman"/>
               </w:rPr>
-              <w:t>VARCHAR</w:t>
-            </w:r>
-            <w:r>
-              <w:rPr>
-                <w:rFonts w:ascii="Times New Roman" w:hAnsi="Times New Roman" w:cs="Times New Roman"/>
-              </w:rPr>
-              <w:t xml:space="preserve"> </w:t>
-            </w:r>
-            <w:r>
-              <w:rPr>
-                <w:rFonts w:ascii="Times New Roman" w:hAnsi="Times New Roman" w:cs="Times New Roman"/>
-              </w:rPr>
-              <w:t>(50)</w:t>
-            </w:r>
-          </w:p>
-        </w:tc>
-        <w:tc>
-          <w:tcPr>
-            <w:tcW w:w="2251" w:type="dxa"/>
+              <w:t>VARCHAR (50)</w:t>
+            </w:r>
+          </w:p>
+        </w:tc>
+        <w:tc>
+          <w:tcPr>
+            <w:tcW w:w="1848" w:type="dxa"/>
           </w:tcPr>
           <w:p>
             <w:pPr>
@@ -1515,11 +1489,25 @@
         <w:tc>
           <w:tcPr>
             <w:cnfStyle w:val="001000000000" w:firstRow="0" w:lastRow="0" w:firstColumn="1" w:lastColumn="0" w:oddVBand="0" w:evenVBand="0" w:oddHBand="0" w:evenHBand="0" w:firstRowFirstColumn="0" w:firstRowLastColumn="0" w:lastRowFirstColumn="0" w:lastRowLastColumn="0"/>
-            <w:tcW w:w="2257" w:type="dxa"/>
-          </w:tcPr>
-          <w:p>
-            <w:pPr>
-              <w:pStyle w:val="Sansinterligne"/>
+            <w:tcW w:w="1221" w:type="dxa"/>
+          </w:tcPr>
+          <w:p>
+            <w:pPr>
+              <w:pStyle w:val="Sansinterligne"/>
+              <w:rPr>
+                <w:rFonts w:ascii="Times New Roman" w:hAnsi="Times New Roman" w:cs="Times New Roman"/>
+              </w:rPr>
+            </w:pPr>
+          </w:p>
+        </w:tc>
+        <w:tc>
+          <w:tcPr>
+            <w:tcW w:w="2170" w:type="dxa"/>
+          </w:tcPr>
+          <w:p>
+            <w:pPr>
+              <w:pStyle w:val="Sansinterligne"/>
+              <w:cnfStyle w:val="000000000000" w:firstRow="0" w:lastRow="0" w:firstColumn="0" w:lastColumn="0" w:oddVBand="0" w:evenVBand="0" w:oddHBand="0" w:evenHBand="0" w:firstRowFirstColumn="0" w:firstRowLastColumn="0" w:lastRowFirstColumn="0" w:lastRowLastColumn="0"/>
               <w:rPr>
                 <w:rFonts w:ascii="Times New Roman" w:hAnsi="Times New Roman" w:cs="Times New Roman"/>
               </w:rPr>
@@ -1544,7 +1532,7 @@
         </w:tc>
         <w:tc>
           <w:tcPr>
-            <w:tcW w:w="2558" w:type="dxa"/>
+            <w:tcW w:w="1969" w:type="dxa"/>
           </w:tcPr>
           <w:p>
             <w:pPr>
@@ -1564,7 +1552,7 @@
         </w:tc>
         <w:tc>
           <w:tcPr>
-            <w:tcW w:w="1943" w:type="dxa"/>
+            <w:tcW w:w="1854" w:type="dxa"/>
           </w:tcPr>
           <w:p>
             <w:pPr>
@@ -1578,37 +1566,13 @@
               <w:rPr>
                 <w:rFonts w:ascii="Times New Roman" w:hAnsi="Times New Roman" w:cs="Times New Roman"/>
               </w:rPr>
-              <w:t>INT</w:t>
-            </w:r>
-            <w:r>
-              <w:rPr>
-                <w:rFonts w:ascii="Times New Roman" w:hAnsi="Times New Roman" w:cs="Times New Roman"/>
-              </w:rPr>
-              <w:t xml:space="preserve"> </w:t>
-            </w:r>
-            <w:r>
-              <w:rPr>
-                <w:rFonts w:ascii="Times New Roman" w:hAnsi="Times New Roman" w:cs="Times New Roman"/>
-              </w:rPr>
-              <w:t>(1</w:t>
-            </w:r>
-            <w:r>
-              <w:rPr>
-                <w:rFonts w:ascii="Times New Roman" w:hAnsi="Times New Roman" w:cs="Times New Roman"/>
-              </w:rPr>
-              <w:t>0</w:t>
-            </w:r>
-            <w:r>
-              <w:rPr>
-                <w:rFonts w:ascii="Times New Roman" w:hAnsi="Times New Roman" w:cs="Times New Roman"/>
-              </w:rPr>
-              <w:t>)</w:t>
-            </w:r>
-          </w:p>
-        </w:tc>
-        <w:tc>
-          <w:tcPr>
-            <w:tcW w:w="2251" w:type="dxa"/>
+              <w:t>INT (10)</w:t>
+            </w:r>
+          </w:p>
+        </w:tc>
+        <w:tc>
+          <w:tcPr>
+            <w:tcW w:w="1848" w:type="dxa"/>
           </w:tcPr>
           <w:p>
             <w:pPr>
@@ -1643,11 +1607,25 @@
         <w:tc>
           <w:tcPr>
             <w:cnfStyle w:val="001000000000" w:firstRow="0" w:lastRow="0" w:firstColumn="1" w:lastColumn="0" w:oddVBand="0" w:evenVBand="0" w:oddHBand="0" w:evenHBand="0" w:firstRowFirstColumn="0" w:firstRowLastColumn="0" w:lastRowFirstColumn="0" w:lastRowLastColumn="0"/>
-            <w:tcW w:w="2257" w:type="dxa"/>
-          </w:tcPr>
-          <w:p>
-            <w:pPr>
-              <w:pStyle w:val="Sansinterligne"/>
+            <w:tcW w:w="1221" w:type="dxa"/>
+          </w:tcPr>
+          <w:p>
+            <w:pPr>
+              <w:pStyle w:val="Sansinterligne"/>
+              <w:rPr>
+                <w:rFonts w:ascii="Times New Roman" w:hAnsi="Times New Roman" w:cs="Times New Roman"/>
+              </w:rPr>
+            </w:pPr>
+          </w:p>
+        </w:tc>
+        <w:tc>
+          <w:tcPr>
+            <w:tcW w:w="2170" w:type="dxa"/>
+          </w:tcPr>
+          <w:p>
+            <w:pPr>
+              <w:pStyle w:val="Sansinterligne"/>
+              <w:cnfStyle w:val="000000100000" w:firstRow="0" w:lastRow="0" w:firstColumn="0" w:lastColumn="0" w:oddVBand="0" w:evenVBand="0" w:oddHBand="1" w:evenHBand="0" w:firstRowFirstColumn="0" w:firstRowLastColumn="0" w:lastRowFirstColumn="0" w:lastRowLastColumn="0"/>
               <w:rPr>
                 <w:rFonts w:ascii="Times New Roman" w:hAnsi="Times New Roman" w:cs="Times New Roman"/>
               </w:rPr>
@@ -1672,7 +1650,7 @@
         </w:tc>
         <w:tc>
           <w:tcPr>
-            <w:tcW w:w="2558" w:type="dxa"/>
+            <w:tcW w:w="1969" w:type="dxa"/>
           </w:tcPr>
           <w:p>
             <w:pPr>
@@ -1700,7 +1678,7 @@
         </w:tc>
         <w:tc>
           <w:tcPr>
-            <w:tcW w:w="1943" w:type="dxa"/>
+            <w:tcW w:w="1854" w:type="dxa"/>
           </w:tcPr>
           <w:p>
             <w:pPr>
@@ -1720,7 +1698,7 @@
         </w:tc>
         <w:tc>
           <w:tcPr>
-            <w:tcW w:w="2251" w:type="dxa"/>
+            <w:tcW w:w="1848" w:type="dxa"/>
           </w:tcPr>
           <w:p>
             <w:pPr>
@@ -1748,11 +1726,25 @@
         <w:tc>
           <w:tcPr>
             <w:cnfStyle w:val="001000000000" w:firstRow="0" w:lastRow="0" w:firstColumn="1" w:lastColumn="0" w:oddVBand="0" w:evenVBand="0" w:oddHBand="0" w:evenHBand="0" w:firstRowFirstColumn="0" w:firstRowLastColumn="0" w:lastRowFirstColumn="0" w:lastRowLastColumn="0"/>
-            <w:tcW w:w="2257" w:type="dxa"/>
-          </w:tcPr>
-          <w:p>
-            <w:pPr>
-              <w:pStyle w:val="Sansinterligne"/>
+            <w:tcW w:w="1221" w:type="dxa"/>
+          </w:tcPr>
+          <w:p>
+            <w:pPr>
+              <w:pStyle w:val="Sansinterligne"/>
+              <w:rPr>
+                <w:rFonts w:ascii="Times New Roman" w:hAnsi="Times New Roman" w:cs="Times New Roman"/>
+              </w:rPr>
+            </w:pPr>
+          </w:p>
+        </w:tc>
+        <w:tc>
+          <w:tcPr>
+            <w:tcW w:w="2170" w:type="dxa"/>
+          </w:tcPr>
+          <w:p>
+            <w:pPr>
+              <w:pStyle w:val="Sansinterligne"/>
+              <w:cnfStyle w:val="000000000000" w:firstRow="0" w:lastRow="0" w:firstColumn="0" w:lastColumn="0" w:oddVBand="0" w:evenVBand="0" w:oddHBand="0" w:evenHBand="0" w:firstRowFirstColumn="0" w:firstRowLastColumn="0" w:lastRowFirstColumn="0" w:lastRowLastColumn="0"/>
               <w:rPr>
                 <w:rFonts w:ascii="Times New Roman" w:hAnsi="Times New Roman" w:cs="Times New Roman"/>
               </w:rPr>
@@ -1777,7 +1769,7 @@
         </w:tc>
         <w:tc>
           <w:tcPr>
-            <w:tcW w:w="2558" w:type="dxa"/>
+            <w:tcW w:w="1969" w:type="dxa"/>
           </w:tcPr>
           <w:p>
             <w:pPr>
@@ -1791,31 +1783,13 @@
               <w:rPr>
                 <w:rFonts w:ascii="Times New Roman" w:hAnsi="Times New Roman" w:cs="Times New Roman"/>
               </w:rPr>
-              <w:t>Patronyme</w:t>
-            </w:r>
-            <w:r>
-              <w:rPr>
-                <w:rFonts w:ascii="Times New Roman" w:hAnsi="Times New Roman" w:cs="Times New Roman"/>
-              </w:rPr>
-              <w:t xml:space="preserve"> du responsable de r</w:t>
-            </w:r>
-            <w:r>
-              <w:rPr>
-                <w:rFonts w:ascii="Times New Roman" w:hAnsi="Times New Roman" w:cs="Times New Roman"/>
-              </w:rPr>
-              <w:t>é</w:t>
-            </w:r>
-            <w:r>
-              <w:rPr>
-                <w:rFonts w:ascii="Times New Roman" w:hAnsi="Times New Roman" w:cs="Times New Roman"/>
-              </w:rPr>
-              <w:t>gion</w:t>
-            </w:r>
-          </w:p>
-        </w:tc>
-        <w:tc>
-          <w:tcPr>
-            <w:tcW w:w="1943" w:type="dxa"/>
+              <w:t>Patronyme du responsable de région</w:t>
+            </w:r>
+          </w:p>
+        </w:tc>
+        <w:tc>
+          <w:tcPr>
+            <w:tcW w:w="1854" w:type="dxa"/>
           </w:tcPr>
           <w:p>
             <w:pPr>
@@ -1835,7 +1809,7 @@
         </w:tc>
         <w:tc>
           <w:tcPr>
-            <w:tcW w:w="2251" w:type="dxa"/>
+            <w:tcW w:w="1848" w:type="dxa"/>
           </w:tcPr>
           <w:p>
             <w:pPr>
@@ -1864,11 +1838,25 @@
         <w:tc>
           <w:tcPr>
             <w:cnfStyle w:val="001000000000" w:firstRow="0" w:lastRow="0" w:firstColumn="1" w:lastColumn="0" w:oddVBand="0" w:evenVBand="0" w:oddHBand="0" w:evenHBand="0" w:firstRowFirstColumn="0" w:firstRowLastColumn="0" w:lastRowFirstColumn="0" w:lastRowLastColumn="0"/>
-            <w:tcW w:w="2257" w:type="dxa"/>
-          </w:tcPr>
-          <w:p>
-            <w:pPr>
-              <w:pStyle w:val="Sansinterligne"/>
+            <w:tcW w:w="1221" w:type="dxa"/>
+          </w:tcPr>
+          <w:p>
+            <w:pPr>
+              <w:pStyle w:val="Sansinterligne"/>
+              <w:rPr>
+                <w:rFonts w:ascii="Times New Roman" w:hAnsi="Times New Roman" w:cs="Times New Roman"/>
+              </w:rPr>
+            </w:pPr>
+          </w:p>
+        </w:tc>
+        <w:tc>
+          <w:tcPr>
+            <w:tcW w:w="2170" w:type="dxa"/>
+          </w:tcPr>
+          <w:p>
+            <w:pPr>
+              <w:pStyle w:val="Sansinterligne"/>
+              <w:cnfStyle w:val="000000100000" w:firstRow="0" w:lastRow="0" w:firstColumn="0" w:lastColumn="0" w:oddVBand="0" w:evenVBand="0" w:oddHBand="1" w:evenHBand="0" w:firstRowFirstColumn="0" w:firstRowLastColumn="0" w:lastRowFirstColumn="0" w:lastRowLastColumn="0"/>
               <w:rPr>
                 <w:rFonts w:ascii="Times New Roman" w:hAnsi="Times New Roman" w:cs="Times New Roman"/>
               </w:rPr>
@@ -1893,7 +1881,7 @@
         </w:tc>
         <w:tc>
           <w:tcPr>
-            <w:tcW w:w="2558" w:type="dxa"/>
+            <w:tcW w:w="1969" w:type="dxa"/>
           </w:tcPr>
           <w:p>
             <w:pPr>
@@ -1907,37 +1895,13 @@
               <w:rPr>
                 <w:rFonts w:ascii="Times New Roman" w:hAnsi="Times New Roman" w:cs="Times New Roman"/>
               </w:rPr>
-              <w:t>Pr</w:t>
-            </w:r>
-            <w:r>
-              <w:rPr>
-                <w:rFonts w:ascii="Times New Roman" w:hAnsi="Times New Roman" w:cs="Times New Roman"/>
-              </w:rPr>
-              <w:t>é</w:t>
-            </w:r>
-            <w:r>
-              <w:rPr>
-                <w:rFonts w:ascii="Times New Roman" w:hAnsi="Times New Roman" w:cs="Times New Roman"/>
-              </w:rPr>
-              <w:t>nom du responsable de r</w:t>
-            </w:r>
-            <w:r>
-              <w:rPr>
-                <w:rFonts w:ascii="Times New Roman" w:hAnsi="Times New Roman" w:cs="Times New Roman"/>
-              </w:rPr>
-              <w:t>é</w:t>
-            </w:r>
-            <w:r>
-              <w:rPr>
-                <w:rFonts w:ascii="Times New Roman" w:hAnsi="Times New Roman" w:cs="Times New Roman"/>
-              </w:rPr>
-              <w:t>gion</w:t>
-            </w:r>
-          </w:p>
-        </w:tc>
-        <w:tc>
-          <w:tcPr>
-            <w:tcW w:w="1943" w:type="dxa"/>
+              <w:t>Prénom du responsable de région</w:t>
+            </w:r>
+          </w:p>
+        </w:tc>
+        <w:tc>
+          <w:tcPr>
+            <w:tcW w:w="1854" w:type="dxa"/>
           </w:tcPr>
           <w:p>
             <w:pPr>
@@ -1965,7 +1929,7 @@
         </w:tc>
         <w:tc>
           <w:tcPr>
-            <w:tcW w:w="2251" w:type="dxa"/>
+            <w:tcW w:w="1848" w:type="dxa"/>
           </w:tcPr>
           <w:p>
             <w:pPr>
@@ -1994,6 +1958,338 @@
           <w:rFonts w:ascii="Times New Roman" w:hAnsi="Times New Roman" w:cs="Times New Roman"/>
         </w:rPr>
       </w:pPr>
+    </w:p>
+    <w:p>
+      <w:pPr>
+        <w:pStyle w:val="Sansinterligne"/>
+        <w:rPr>
+          <w:rFonts w:ascii="Times New Roman" w:hAnsi="Times New Roman" w:cs="Times New Roman"/>
+        </w:rPr>
+      </w:pPr>
+    </w:p>
+    <w:p>
+      <w:pPr>
+        <w:pStyle w:val="Sansinterligne"/>
+        <w:rPr>
+          <w:rFonts w:ascii="Times New Roman" w:hAnsi="Times New Roman" w:cs="Times New Roman"/>
+        </w:rPr>
+      </w:pPr>
+    </w:p>
+    <w:p>
+      <w:pPr>
+        <w:pStyle w:val="Sansinterligne"/>
+        <w:rPr>
+          <w:rFonts w:ascii="Times New Roman" w:hAnsi="Times New Roman" w:cs="Times New Roman"/>
+        </w:rPr>
+      </w:pPr>
+    </w:p>
+    <w:p>
+      <w:pPr>
+        <w:pStyle w:val="Sansinterligne"/>
+        <w:rPr>
+          <w:rFonts w:ascii="Times New Roman" w:hAnsi="Times New Roman" w:cs="Times New Roman"/>
+        </w:rPr>
+      </w:pPr>
+    </w:p>
+    <w:p>
+      <w:pPr>
+        <w:pStyle w:val="Sansinterligne"/>
+        <w:rPr>
+          <w:rFonts w:ascii="Times New Roman" w:hAnsi="Times New Roman" w:cs="Times New Roman"/>
+        </w:rPr>
+      </w:pPr>
+    </w:p>
+    <w:p>
+      <w:pPr>
+        <w:pStyle w:val="Sansinterligne"/>
+        <w:rPr>
+          <w:rFonts w:ascii="Times New Roman" w:hAnsi="Times New Roman" w:cs="Times New Roman"/>
+        </w:rPr>
+      </w:pPr>
+    </w:p>
+    <w:p>
+      <w:pPr>
+        <w:pStyle w:val="Sansinterligne"/>
+        <w:rPr>
+          <w:rFonts w:ascii="Times New Roman" w:hAnsi="Times New Roman" w:cs="Times New Roman"/>
+        </w:rPr>
+      </w:pPr>
+    </w:p>
+    <w:p>
+      <w:pPr>
+        <w:pStyle w:val="Sansinterligne"/>
+        <w:rPr>
+          <w:rFonts w:ascii="Times New Roman" w:hAnsi="Times New Roman" w:cs="Times New Roman"/>
+        </w:rPr>
+      </w:pPr>
+    </w:p>
+    <w:p>
+      <w:pPr>
+        <w:pStyle w:val="Sansinterligne"/>
+        <w:rPr>
+          <w:rFonts w:ascii="Times New Roman" w:hAnsi="Times New Roman" w:cs="Times New Roman"/>
+        </w:rPr>
+      </w:pPr>
+    </w:p>
+    <w:p>
+      <w:pPr>
+        <w:pStyle w:val="Sansinterligne"/>
+        <w:rPr>
+          <w:rFonts w:ascii="Times New Roman" w:hAnsi="Times New Roman" w:cs="Times New Roman"/>
+        </w:rPr>
+      </w:pPr>
+    </w:p>
+    <w:p>
+      <w:pPr>
+        <w:pStyle w:val="Sansinterligne"/>
+        <w:rPr>
+          <w:rFonts w:ascii="Times New Roman" w:hAnsi="Times New Roman" w:cs="Times New Roman"/>
+        </w:rPr>
+      </w:pPr>
+    </w:p>
+    <w:p>
+      <w:pPr>
+        <w:pStyle w:val="Sansinterligne"/>
+        <w:rPr>
+          <w:rFonts w:ascii="Times New Roman" w:hAnsi="Times New Roman" w:cs="Times New Roman"/>
+        </w:rPr>
+      </w:pPr>
+    </w:p>
+    <w:p>
+      <w:pPr>
+        <w:pStyle w:val="Sansinterligne"/>
+        <w:rPr>
+          <w:rFonts w:ascii="Times New Roman" w:hAnsi="Times New Roman" w:cs="Times New Roman"/>
+        </w:rPr>
+      </w:pPr>
+      <w:r>
+        <w:rPr>
+          <w:rFonts w:ascii="Times New Roman" w:hAnsi="Times New Roman" w:cs="Times New Roman"/>
+        </w:rPr>
+        <w:t>Règles de gestion</w:t>
+      </w:r>
+    </w:p>
+    <w:p>
+      <w:pPr>
+        <w:pStyle w:val="Sansinterligne"/>
+        <w:rPr>
+          <w:rFonts w:ascii="Times New Roman" w:hAnsi="Times New Roman" w:cs="Times New Roman"/>
+        </w:rPr>
+      </w:pPr>
+    </w:p>
+    <w:p>
+      <w:pPr>
+        <w:pStyle w:val="Sansinterligne"/>
+        <w:rPr>
+          <w:rFonts w:ascii="Times New Roman" w:hAnsi="Times New Roman" w:cs="Times New Roman"/>
+        </w:rPr>
+      </w:pPr>
+      <w:r>
+        <w:rPr>
+          <w:rFonts w:ascii="Times New Roman" w:hAnsi="Times New Roman" w:cs="Times New Roman"/>
+        </w:rPr>
+        <w:t xml:space="preserve">1 plage </w:t>
+      </w:r>
+      <w:r>
+        <w:rPr>
+          <w:rFonts w:ascii="Times New Roman" w:hAnsi="Times New Roman" w:cs="Times New Roman"/>
+        </w:rPr>
+        <w:t>est possédée par</w:t>
+      </w:r>
+      <w:r>
+        <w:rPr>
+          <w:rFonts w:ascii="Times New Roman" w:hAnsi="Times New Roman" w:cs="Times New Roman"/>
+        </w:rPr>
+        <w:t xml:space="preserve"> une seule ville</w:t>
+      </w:r>
+      <w:r>
+        <w:rPr>
+          <w:rFonts w:ascii="Times New Roman" w:hAnsi="Times New Roman" w:cs="Times New Roman"/>
+        </w:rPr>
+        <w:t>.</w:t>
+      </w:r>
+    </w:p>
+    <w:p>
+      <w:pPr>
+        <w:pStyle w:val="Sansinterligne"/>
+        <w:rPr>
+          <w:rFonts w:ascii="Times New Roman" w:hAnsi="Times New Roman" w:cs="Times New Roman"/>
+        </w:rPr>
+      </w:pPr>
+      <w:r>
+        <w:rPr>
+          <w:rFonts w:ascii="Times New Roman" w:hAnsi="Times New Roman" w:cs="Times New Roman"/>
+        </w:rPr>
+        <w:t xml:space="preserve">1 ville </w:t>
+      </w:r>
+      <w:r>
+        <w:rPr>
+          <w:rFonts w:ascii="Times New Roman" w:hAnsi="Times New Roman" w:cs="Times New Roman"/>
+        </w:rPr>
+        <w:t>possède</w:t>
+      </w:r>
+      <w:r>
+        <w:rPr>
+          <w:rFonts w:ascii="Times New Roman" w:hAnsi="Times New Roman" w:cs="Times New Roman"/>
+        </w:rPr>
+        <w:t xml:space="preserve"> 0 ou plusieurs plages</w:t>
+      </w:r>
+      <w:r>
+        <w:rPr>
+          <w:rFonts w:ascii="Times New Roman" w:hAnsi="Times New Roman" w:cs="Times New Roman"/>
+        </w:rPr>
+        <w:t>.</w:t>
+      </w:r>
+    </w:p>
+    <w:p>
+      <w:pPr>
+        <w:pStyle w:val="Sansinterligne"/>
+        <w:rPr>
+          <w:rFonts w:ascii="Times New Roman" w:hAnsi="Times New Roman" w:cs="Times New Roman"/>
+        </w:rPr>
+      </w:pPr>
+    </w:p>
+    <w:p>
+      <w:pPr>
+        <w:pStyle w:val="Sansinterligne"/>
+        <w:rPr>
+          <w:rFonts w:ascii="Times New Roman" w:hAnsi="Times New Roman" w:cs="Times New Roman"/>
+        </w:rPr>
+      </w:pPr>
+      <w:r>
+        <w:rPr>
+          <w:rFonts w:ascii="Times New Roman" w:hAnsi="Times New Roman" w:cs="Times New Roman"/>
+        </w:rPr>
+        <w:t>1 département contient 1 ou plusieurs ville</w:t>
+      </w:r>
+      <w:r>
+        <w:rPr>
+          <w:rFonts w:ascii="Times New Roman" w:hAnsi="Times New Roman" w:cs="Times New Roman"/>
+        </w:rPr>
+        <w:t>s.</w:t>
+      </w:r>
+    </w:p>
+    <w:p>
+      <w:pPr>
+        <w:pStyle w:val="Sansinterligne"/>
+        <w:rPr>
+          <w:rFonts w:ascii="Times New Roman" w:hAnsi="Times New Roman" w:cs="Times New Roman"/>
+        </w:rPr>
+      </w:pPr>
+      <w:r>
+        <w:rPr>
+          <w:rFonts w:ascii="Times New Roman" w:hAnsi="Times New Roman" w:cs="Times New Roman"/>
+        </w:rPr>
+        <w:t>1 ville est contenue dans 1 seul département.</w:t>
+      </w:r>
+    </w:p>
+    <w:p>
+      <w:pPr>
+        <w:pStyle w:val="Sansinterligne"/>
+        <w:rPr>
+          <w:rFonts w:ascii="Times New Roman" w:hAnsi="Times New Roman" w:cs="Times New Roman"/>
+        </w:rPr>
+      </w:pPr>
+    </w:p>
+    <w:p>
+      <w:pPr>
+        <w:pStyle w:val="Sansinterligne"/>
+        <w:rPr>
+          <w:rFonts w:ascii="Times New Roman" w:hAnsi="Times New Roman" w:cs="Times New Roman"/>
+        </w:rPr>
+      </w:pPr>
+      <w:r>
+        <w:rPr>
+          <w:rFonts w:ascii="Times New Roman" w:hAnsi="Times New Roman" w:cs="Times New Roman"/>
+        </w:rPr>
+        <w:t>1 plage est caractérisé par 1 ou plusieurs natures de terrain.</w:t>
+      </w:r>
+    </w:p>
+    <w:p>
+      <w:pPr>
+        <w:pStyle w:val="Sansinterligne"/>
+        <w:rPr>
+          <w:rFonts w:ascii="Times New Roman" w:hAnsi="Times New Roman" w:cs="Times New Roman"/>
+        </w:rPr>
+      </w:pPr>
+      <w:r>
+        <w:rPr>
+          <w:rFonts w:ascii="Times New Roman" w:hAnsi="Times New Roman" w:cs="Times New Roman"/>
+        </w:rPr>
+        <w:t xml:space="preserve">1 nature de terrain caractérise </w:t>
+      </w:r>
+      <w:r>
+        <w:rPr>
+          <w:rFonts w:ascii="Times New Roman" w:hAnsi="Times New Roman" w:cs="Times New Roman"/>
+        </w:rPr>
+        <w:t>0</w:t>
+      </w:r>
+      <w:r>
+        <w:rPr>
+          <w:rFonts w:ascii="Times New Roman" w:hAnsi="Times New Roman" w:cs="Times New Roman"/>
+        </w:rPr>
+        <w:t xml:space="preserve"> </w:t>
+      </w:r>
+      <w:r>
+        <w:rPr>
+          <w:rFonts w:ascii="Times New Roman" w:hAnsi="Times New Roman" w:cs="Times New Roman"/>
+        </w:rPr>
+        <w:t xml:space="preserve">ou plusieurs </w:t>
+      </w:r>
+      <w:r>
+        <w:rPr>
+          <w:rFonts w:ascii="Times New Roman" w:hAnsi="Times New Roman" w:cs="Times New Roman"/>
+        </w:rPr>
+        <w:t>plage</w:t>
+      </w:r>
+      <w:r>
+        <w:rPr>
+          <w:rFonts w:ascii="Times New Roman" w:hAnsi="Times New Roman" w:cs="Times New Roman"/>
+        </w:rPr>
+        <w:t>s.</w:t>
+      </w:r>
+    </w:p>
+    <w:p>
+      <w:pPr>
+        <w:pStyle w:val="Sansinterligne"/>
+        <w:rPr>
+          <w:rFonts w:ascii="Times New Roman" w:hAnsi="Times New Roman" w:cs="Times New Roman"/>
+        </w:rPr>
+      </w:pPr>
+    </w:p>
+    <w:p>
+      <w:pPr>
+        <w:pStyle w:val="Sansinterligne"/>
+        <w:rPr>
+          <w:rFonts w:ascii="Times New Roman" w:hAnsi="Times New Roman" w:cs="Times New Roman"/>
+        </w:rPr>
+      </w:pPr>
+      <w:r>
+        <w:rPr>
+          <w:rFonts w:ascii="Times New Roman" w:hAnsi="Times New Roman" w:cs="Times New Roman"/>
+        </w:rPr>
+        <w:t xml:space="preserve">1 </w:t>
+      </w:r>
+      <w:r>
+        <w:rPr>
+          <w:rFonts w:ascii="Times New Roman" w:hAnsi="Times New Roman" w:cs="Times New Roman"/>
+        </w:rPr>
+        <w:t>est dirigé par 1 seul responsable.</w:t>
+      </w:r>
+    </w:p>
+    <w:p>
+      <w:pPr>
+        <w:pStyle w:val="Sansinterligne"/>
+        <w:rPr>
+          <w:rFonts w:ascii="Times New Roman" w:hAnsi="Times New Roman" w:cs="Times New Roman"/>
+        </w:rPr>
+      </w:pPr>
+      <w:r>
+        <w:rPr>
+          <w:rFonts w:ascii="Times New Roman" w:hAnsi="Times New Roman" w:cs="Times New Roman"/>
+        </w:rPr>
+        <w:t>1 responsable dirige 1 ou plusieurs départements.</w:t>
+      </w:r>
     </w:p>
     <w:sectPr>
       <w:pgSz w:w="11906" w:h="16838"/>

</xml_diff>